<commit_message>
Remove PAM field for ICH
</commit_message>
<xml_diff>
--- a/ssa/doc_templates/investigation_cas_humain.docx
+++ b/ssa/doc_templates/investigation_cas_humain.docx
@@ -1,10 +1,10 @@
 
 <file path=word/document.xml><?xml version="1.0" encoding="utf-8"?>
-<w:document xmlns:o="urn:schemas-microsoft-com:office:office" xmlns:r="http://schemas.openxmlformats.org/officeDocument/2006/relationships" xmlns:v="urn:schemas-microsoft-com:vml" xmlns:w="http://schemas.openxmlformats.org/wordprocessingml/2006/main" xmlns:w10="urn:schemas-microsoft-com:office:word" xmlns:wp="http://schemas.openxmlformats.org/drawingml/2006/wordprocessingDrawing" xmlns:pic="http://schemas.openxmlformats.org/drawingml/2006/picture" xmlns:wps="http://schemas.microsoft.com/office/word/2010/wordprocessingShape" xmlns:wpg="http://schemas.microsoft.com/office/word/2010/wordprocessingGroup" xmlns:mc="http://schemas.openxmlformats.org/markup-compatibility/2006" xmlns:wp14="http://schemas.microsoft.com/office/word/2010/wordprocessingDrawing" xmlns:w14="http://schemas.microsoft.com/office/word/2010/wordml" xmlns:w15="http://schemas.microsoft.com/office/word/2012/wordml" mc:Ignorable="w14 wp14 w15">
+<w:document xmlns:o="urn:schemas-microsoft-com:office:office" xmlns:r="http://schemas.openxmlformats.org/officeDocument/2006/relationships" xmlns:v="urn:schemas-microsoft-com:vml" xmlns:w="http://schemas.openxmlformats.org/wordprocessingml/2006/main" xmlns:w10="urn:schemas-microsoft-com:office:word" xmlns:wp="http://schemas.openxmlformats.org/drawingml/2006/wordprocessingDrawing" xmlns:wps="http://schemas.microsoft.com/office/word/2010/wordprocessingShape" xmlns:wpg="http://schemas.microsoft.com/office/word/2010/wordprocessingGroup" xmlns:mc="http://schemas.openxmlformats.org/markup-compatibility/2006" xmlns:wp14="http://schemas.microsoft.com/office/word/2010/wordprocessingDrawing" xmlns:w14="http://schemas.microsoft.com/office/word/2010/wordml" xmlns:w15="http://schemas.microsoft.com/office/word/2012/wordml" mc:Ignorable="w14 wp14 w15">
   <w:body>
     <w:p>
       <w:pPr>
-        <w:pStyle w:val="Heading1"/>
+        <w:pStyle w:val="Titre1"/>
         <w:numPr>
           <w:ilvl w:val="0"/>
           <w:numId w:val="2"/>
@@ -12,14 +12,14 @@
         <w:spacing w:before="240" w:after="120"/>
         <w:jc w:val="center"/>
         <w:rPr>
-          <w:rFonts w:cs="" w:asciiTheme="minorHAnsi" w:cstheme="minorHAnsi" w:hAnsiTheme="minorHAnsi"/>
+          <w:rFonts w:ascii="Arial" w:hAnsi="Arial" w:cs="Arial" w:asciiTheme="minorHAnsi" w:cstheme="minorHAnsi" w:hAnsiTheme="minorHAnsi"/>
           <w:sz w:val="28"/>
           <w:szCs w:val="28"/>
         </w:rPr>
       </w:pPr>
       <w:r>
         <w:rPr>
-          <w:rFonts w:cs="" w:asciiTheme="minorHAnsi" w:cstheme="minorHAnsi" w:hAnsiTheme="minorHAnsi"/>
+          <w:rFonts w:cs="Arial" w:ascii="Arial" w:hAnsi="Arial" w:asciiTheme="minorHAnsi" w:cstheme="minorHAnsi" w:hAnsiTheme="minorHAnsi"/>
           <w:sz w:val="28"/>
           <w:szCs w:val="28"/>
         </w:rPr>
@@ -28,7 +28,7 @@
     </w:p>
     <w:p>
       <w:pPr>
-        <w:pStyle w:val="Heading1"/>
+        <w:pStyle w:val="Titre1"/>
         <w:numPr>
           <w:ilvl w:val="0"/>
           <w:numId w:val="2"/>
@@ -37,14 +37,14 @@
         <w:spacing w:before="240" w:after="120"/>
         <w:jc w:val="center"/>
         <w:rPr>
-          <w:rFonts w:cs="" w:asciiTheme="minorHAnsi" w:cstheme="minorHAnsi" w:hAnsiTheme="minorHAnsi"/>
+          <w:rFonts w:ascii="Arial" w:hAnsi="Arial" w:cs="Arial" w:asciiTheme="minorHAnsi" w:cstheme="minorHAnsi" w:hAnsiTheme="minorHAnsi"/>
           <w:sz w:val="28"/>
           <w:szCs w:val="28"/>
         </w:rPr>
       </w:pPr>
       <w:r>
         <w:rPr>
-          <w:rFonts w:cs="" w:asciiTheme="minorHAnsi" w:cstheme="minorHAnsi" w:hAnsiTheme="minorHAnsi"/>
+          <w:rFonts w:cs="Arial" w:ascii="Arial" w:hAnsi="Arial" w:asciiTheme="minorHAnsi" w:cstheme="minorHAnsi" w:hAnsiTheme="minorHAnsi"/>
           <w:sz w:val="28"/>
           <w:szCs w:val="28"/>
         </w:rPr>
@@ -53,19 +53,19 @@
     </w:p>
     <w:p>
       <w:pPr>
-        <w:pStyle w:val="BodyText"/>
+        <w:pStyle w:val="Corpsdetexte"/>
         <w:bidi w:val="0"/>
         <w:spacing w:before="240" w:after="120"/>
         <w:jc w:val="center"/>
         <w:rPr>
-          <w:rFonts w:cs="" w:asciiTheme="minorHAnsi" w:cstheme="minorHAnsi" w:hAnsiTheme="minorHAnsi"/>
+          <w:rFonts w:ascii="Arial" w:hAnsi="Arial" w:cs="Arial" w:asciiTheme="minorHAnsi" w:cstheme="minorHAnsi" w:hAnsiTheme="minorHAnsi"/>
           <w:sz w:val="16"/>
           <w:szCs w:val="16"/>
         </w:rPr>
       </w:pPr>
       <w:r>
         <w:rPr>
-          <w:rFonts w:cs="" w:ascii="Calibri" w:hAnsi="Calibri" w:cstheme="minorHAnsi"/>
+          <w:rFonts w:cs="Arial" w:ascii="Calibri" w:hAnsi="Calibri" w:cstheme="minorHAnsi"/>
           <w:sz w:val="16"/>
           <w:szCs w:val="16"/>
         </w:rPr>
@@ -74,7 +74,7 @@
     </w:p>
     <w:p>
       <w:pPr>
-        <w:pStyle w:val="BodyText"/>
+        <w:pStyle w:val="Corpsdetexte"/>
         <w:bidi w:val="0"/>
         <w:jc w:val="center"/>
         <w:rPr/>
@@ -85,7 +85,7 @@
     </w:p>
     <w:p>
       <w:pPr>
-        <w:pStyle w:val="Heading4"/>
+        <w:pStyle w:val="Titre4"/>
         <w:numPr>
           <w:ilvl w:val="3"/>
           <w:numId w:val="2"/>
@@ -101,7 +101,7 @@
     </w:p>
     <w:p>
       <w:pPr>
-        <w:pStyle w:val="Lignehorizontaleuser"/>
+        <w:pStyle w:val="Lignehorizontale"/>
         <w:suppressLineNumbers/>
         <w:pBdr>
           <w:bottom w:val="double" w:sz="2" w:space="0" w:color="808080"/>
@@ -117,7 +117,7 @@
     </w:p>
     <w:p>
       <w:pPr>
-        <w:pStyle w:val="BodyText"/>
+        <w:pStyle w:val="Corpsdetexte"/>
         <w:bidi w:val="0"/>
         <w:jc w:val="left"/>
         <w:rPr/>
@@ -129,7 +129,7 @@
     </w:p>
     <w:p>
       <w:pPr>
-        <w:pStyle w:val="BodyText"/>
+        <w:pStyle w:val="Corpsdetexte"/>
         <w:bidi w:val="0"/>
         <w:jc w:val="left"/>
         <w:rPr/>
@@ -141,7 +141,7 @@
     </w:p>
     <w:p>
       <w:pPr>
-        <w:pStyle w:val="BodyText"/>
+        <w:pStyle w:val="Corpsdetexte"/>
         <w:bidi w:val="0"/>
         <w:jc w:val="left"/>
         <w:rPr/>
@@ -153,7 +153,7 @@
     </w:p>
     <w:p>
       <w:pPr>
-        <w:pStyle w:val="BodyText"/>
+        <w:pStyle w:val="Corpsdetexte"/>
         <w:bidi w:val="0"/>
         <w:jc w:val="left"/>
         <w:rPr/>
@@ -164,7 +164,7 @@
       </w:r>
       <w:r>
         <w:rPr>
-          <w:rFonts w:cs="" w:asciiTheme="minorHAnsi" w:cstheme="minorHAnsi" w:hAnsiTheme="minorHAnsi"/>
+          <w:rFonts w:cs="Arial" w:ascii="Arial" w:hAnsi="Arial" w:asciiTheme="minorHAnsi" w:cstheme="minorHAnsi" w:hAnsiTheme="minorHAnsi"/>
           <w:sz w:val="20"/>
           <w:szCs w:val="20"/>
         </w:rPr>
@@ -177,7 +177,7 @@
     </w:p>
     <w:p>
       <w:pPr>
-        <w:pStyle w:val="BodyText"/>
+        <w:pStyle w:val="Corpsdetexte"/>
         <w:bidi w:val="0"/>
         <w:jc w:val="left"/>
         <w:rPr/>
@@ -188,7 +188,7 @@
       </w:r>
       <w:r>
         <w:rPr>
-          <w:rFonts w:cs="" w:asciiTheme="minorHAnsi" w:cstheme="minorHAnsi" w:hAnsiTheme="minorHAnsi"/>
+          <w:rFonts w:cs="Arial" w:ascii="Arial" w:hAnsi="Arial" w:asciiTheme="minorHAnsi" w:cstheme="minorHAnsi" w:hAnsiTheme="minorHAnsi"/>
           <w:sz w:val="20"/>
           <w:szCs w:val="20"/>
         </w:rPr>
@@ -201,7 +201,7 @@
     </w:p>
     <w:p>
       <w:pPr>
-        <w:pStyle w:val="BodyText"/>
+        <w:pStyle w:val="Corpsdetexte"/>
         <w:bidi w:val="0"/>
         <w:jc w:val="left"/>
         <w:rPr/>
@@ -212,7 +212,7 @@
       </w:r>
       <w:r>
         <w:rPr>
-          <w:rFonts w:cs="" w:asciiTheme="minorHAnsi" w:cstheme="minorHAnsi" w:hAnsiTheme="minorHAnsi"/>
+          <w:rFonts w:cs="Arial" w:ascii="Arial" w:hAnsi="Arial" w:asciiTheme="minorHAnsi" w:cstheme="minorHAnsi" w:hAnsiTheme="minorHAnsi"/>
           <w:sz w:val="20"/>
           <w:szCs w:val="20"/>
         </w:rPr>
@@ -225,7 +225,7 @@
     </w:p>
     <w:p>
       <w:pPr>
-        <w:pStyle w:val="BodyText"/>
+        <w:pStyle w:val="Corpsdetexte"/>
         <w:bidi w:val="0"/>
         <w:jc w:val="left"/>
         <w:rPr/>
@@ -236,7 +236,7 @@
       </w:r>
       <w:r>
         <w:rPr>
-          <w:rFonts w:cs="" w:asciiTheme="minorHAnsi" w:cstheme="minorHAnsi" w:hAnsiTheme="minorHAnsi"/>
+          <w:rFonts w:cs="Arial" w:ascii="Arial" w:hAnsi="Arial" w:asciiTheme="minorHAnsi" w:cstheme="minorHAnsi" w:hAnsiTheme="minorHAnsi"/>
           <w:sz w:val="20"/>
           <w:szCs w:val="20"/>
         </w:rPr>
@@ -249,7 +249,7 @@
     </w:p>
     <w:p>
       <w:pPr>
-        <w:pStyle w:val="BodyText"/>
+        <w:pStyle w:val="Corpsdetexte"/>
         <w:bidi w:val="0"/>
         <w:jc w:val="left"/>
         <w:rPr/>
@@ -288,7 +288,8 @@
           </w:tcPr>
           <w:p>
             <w:pPr>
-              <w:pStyle w:val="BodyText"/>
+              <w:pStyle w:val="Corpsdetexte"/>
+              <w:widowControl w:val="false"/>
               <w:bidi w:val="0"/>
               <w:spacing w:before="0" w:after="140"/>
               <w:jc w:val="left"/>
@@ -300,7 +301,7 @@
             </w:r>
             <w:r>
               <w:rPr>
-                <w:rFonts w:cs="" w:asciiTheme="minorHAnsi" w:cstheme="minorHAnsi" w:hAnsiTheme="minorHAnsi"/>
+                <w:rFonts w:cs="Arial" w:ascii="Arial" w:hAnsi="Arial" w:asciiTheme="minorHAnsi" w:cstheme="minorHAnsi" w:hAnsiTheme="minorHAnsi"/>
                 <w:sz w:val="20"/>
                 <w:szCs w:val="20"/>
               </w:rPr>
@@ -316,18 +317,18 @@
     </w:tbl>
     <w:p>
       <w:pPr>
-        <w:pStyle w:val="BodyText"/>
-        <w:bidi w:val="0"/>
-        <w:jc w:val="left"/>
-        <w:rPr/>
-      </w:pPr>
-      <w:r>
-        <w:rPr/>
-      </w:r>
-    </w:p>
-    <w:p>
-      <w:pPr>
-        <w:pStyle w:val="Heading4"/>
+        <w:pStyle w:val="Corpsdetexte"/>
+        <w:bidi w:val="0"/>
+        <w:jc w:val="left"/>
+        <w:rPr/>
+      </w:pPr>
+      <w:r>
+        <w:rPr/>
+      </w:r>
+    </w:p>
+    <w:p>
+      <w:pPr>
+        <w:pStyle w:val="Titre4"/>
         <w:numPr>
           <w:ilvl w:val="3"/>
           <w:numId w:val="2"/>
@@ -343,18 +344,18 @@
     </w:p>
     <w:p>
       <w:pPr>
-        <w:pStyle w:val="Lignehorizontaleuser"/>
-        <w:bidi w:val="0"/>
-        <w:jc w:val="left"/>
-        <w:rPr/>
-      </w:pPr>
-      <w:r>
-        <w:rPr/>
-      </w:r>
-    </w:p>
-    <w:p>
-      <w:pPr>
-        <w:pStyle w:val="BodyText"/>
+        <w:pStyle w:val="Lignehorizontale"/>
+        <w:bidi w:val="0"/>
+        <w:jc w:val="left"/>
+        <w:rPr/>
+      </w:pPr>
+      <w:r>
+        <w:rPr/>
+      </w:r>
+    </w:p>
+    <w:p>
+      <w:pPr>
+        <w:pStyle w:val="Corpsdetexte"/>
         <w:bidi w:val="0"/>
         <w:spacing w:before="0" w:after="140"/>
         <w:jc w:val="left"/>
@@ -366,7 +367,7 @@
       </w:r>
       <w:r>
         <w:rPr>
-          <w:rFonts w:cs="" w:asciiTheme="minorHAnsi" w:cstheme="minorHAnsi" w:hAnsiTheme="minorHAnsi"/>
+          <w:rFonts w:cs="Arial" w:ascii="Arial" w:hAnsi="Arial" w:asciiTheme="minorHAnsi" w:cstheme="minorHAnsi" w:hAnsiTheme="minorHAnsi"/>
           <w:sz w:val="20"/>
           <w:szCs w:val="20"/>
         </w:rPr>
@@ -379,7 +380,7 @@
     </w:p>
     <w:p>
       <w:pPr>
-        <w:pStyle w:val="BodyText"/>
+        <w:pStyle w:val="Corpsdetexte"/>
         <w:bidi w:val="0"/>
         <w:spacing w:before="0" w:after="140"/>
         <w:jc w:val="left"/>
@@ -391,7 +392,7 @@
       </w:r>
       <w:r>
         <w:rPr>
-          <w:rFonts w:cs="" w:asciiTheme="minorHAnsi" w:cstheme="minorHAnsi" w:hAnsiTheme="minorHAnsi"/>
+          <w:rFonts w:cs="Arial" w:ascii="Arial" w:hAnsi="Arial" w:asciiTheme="minorHAnsi" w:cstheme="minorHAnsi" w:hAnsiTheme="minorHAnsi"/>
           <w:sz w:val="20"/>
           <w:szCs w:val="20"/>
         </w:rPr>
@@ -404,42 +405,10 @@
     </w:p>
     <w:p>
       <w:pPr>
-        <w:pStyle w:val="BodyText"/>
+        <w:pStyle w:val="Corpsdetexte"/>
         <w:bidi w:val="0"/>
         <w:spacing w:before="0" w:after="140"/>
         <w:jc w:val="left"/>
-        <w:rPr/>
-      </w:pPr>
-      <w:r>
-        <w:rPr/>
-        <w:t xml:space="preserve">Évaluation : {{ object.evaluation </w:t>
-      </w:r>
-      <w:r>
-        <w:rPr>
-          <w:rFonts w:cs="" w:asciiTheme="minorHAnsi" w:cstheme="minorHAnsi" w:hAnsiTheme="minorHAnsi"/>
-          <w:sz w:val="20"/>
-          <w:szCs w:val="20"/>
-        </w:rPr>
-        <w:t xml:space="preserve">or '-' </w:t>
-      </w:r>
-      <w:r>
-        <w:rPr/>
-        <w:t xml:space="preserve"> }}</w:t>
-      </w:r>
-    </w:p>
-    <w:p>
-      <w:pPr>
-        <w:pStyle w:val="BodyText"/>
-        <w:bidi w:val="0"/>
-        <w:spacing w:before="0" w:after="140"/>
-        <w:jc w:val="left"/>
-        <w:rPr/>
-      </w:pPr>
-      <w:r>
-        <w:rPr/>
-        <w:t>Produit pr</w:t>
-      </w:r>
-      <w:r>
         <w:rPr>
           <w:rFonts w:eastAsia="Noto Serif CJK SC" w:cs="Lohit Devanagari"/>
           <w:color w:val="auto"/>
@@ -448,19 +417,32 @@
           <w:szCs w:val="24"/>
           <w:lang w:val="fr-FR" w:eastAsia="zh-CN" w:bidi="hi-IN"/>
         </w:rPr>
-        <w:t xml:space="preserve">êt à manger (PAM) : {{ object.get_produit_pret_a_manger_display()  </w:t>
-      </w:r>
-      <w:r>
-        <w:rPr>
-          <w:rFonts w:eastAsia="Noto Serif CJK SC" w:cs="" w:asciiTheme="minorHAnsi" w:cstheme="minorHAnsi" w:hAnsiTheme="minorHAnsi"/>
-          <w:color w:val="auto"/>
-          <w:kern w:val="2"/>
-          <w:sz w:val="20"/>
-          <w:szCs w:val="20"/>
-          <w:lang w:val="fr-FR" w:eastAsia="zh-CN" w:bidi="hi-IN"/>
-        </w:rPr>
-        <w:t xml:space="preserve">or '-'  </w:t>
-      </w:r>
+      </w:pPr>
+      <w:r>
+        <w:rPr/>
+        <w:t xml:space="preserve">Évaluation : {{ object.evaluation </w:t>
+      </w:r>
+      <w:r>
+        <w:rPr>
+          <w:rFonts w:cs="Arial" w:ascii="Arial" w:hAnsi="Arial" w:asciiTheme="minorHAnsi" w:cstheme="minorHAnsi" w:hAnsiTheme="minorHAnsi"/>
+          <w:sz w:val="20"/>
+          <w:szCs w:val="20"/>
+        </w:rPr>
+        <w:t xml:space="preserve">or '-' </w:t>
+      </w:r>
+      <w:r>
+        <w:rPr/>
+        <w:t xml:space="preserve"> }}</w:t>
+      </w:r>
+    </w:p>
+    <w:p>
+      <w:pPr>
+        <w:pStyle w:val="Corpsdetexte"/>
+        <w:bidi w:val="0"/>
+        <w:spacing w:before="0" w:after="140"/>
+        <w:jc w:val="left"/>
+        <w:rPr/>
+      </w:pPr>
       <w:r>
         <w:rPr>
           <w:rFonts w:eastAsia="Noto Serif CJK SC" w:cs="Lohit Devanagari"/>
@@ -470,17 +452,19 @@
           <w:szCs w:val="24"/>
           <w:lang w:val="fr-FR" w:eastAsia="zh-CN" w:bidi="hi-IN"/>
         </w:rPr>
-        <w:t>}}</w:t>
-      </w:r>
-    </w:p>
-    <w:p>
-      <w:pPr>
-        <w:pStyle w:val="BodyText"/>
-        <w:bidi w:val="0"/>
-        <w:spacing w:before="0" w:after="140"/>
-        <w:jc w:val="left"/>
-        <w:rPr/>
-      </w:pPr>
+        <w:t xml:space="preserve">Référence souche : {{ object.reference_souches </w:t>
+      </w:r>
+      <w:r>
+        <w:rPr>
+          <w:rFonts w:eastAsia="Noto Serif CJK SC" w:cs="Arial" w:ascii="Arial" w:hAnsi="Arial" w:asciiTheme="minorHAnsi" w:cstheme="minorHAnsi" w:hAnsiTheme="minorHAnsi"/>
+          <w:color w:val="auto"/>
+          <w:kern w:val="2"/>
+          <w:sz w:val="20"/>
+          <w:szCs w:val="20"/>
+          <w:lang w:val="fr-FR" w:eastAsia="zh-CN" w:bidi="hi-IN"/>
+        </w:rPr>
+        <w:t xml:space="preserve">or '-' </w:t>
+      </w:r>
       <w:r>
         <w:rPr>
           <w:rFonts w:eastAsia="Noto Serif CJK SC" w:cs="Lohit Devanagari"/>
@@ -490,19 +474,17 @@
           <w:szCs w:val="24"/>
           <w:lang w:val="fr-FR" w:eastAsia="zh-CN" w:bidi="hi-IN"/>
         </w:rPr>
-        <w:t xml:space="preserve">Référence souche : {{ object.reference_souches </w:t>
-      </w:r>
-      <w:r>
-        <w:rPr>
-          <w:rFonts w:eastAsia="Noto Serif CJK SC" w:cs="" w:asciiTheme="minorHAnsi" w:cstheme="minorHAnsi" w:hAnsiTheme="minorHAnsi"/>
-          <w:color w:val="auto"/>
-          <w:kern w:val="2"/>
-          <w:sz w:val="20"/>
-          <w:szCs w:val="20"/>
-          <w:lang w:val="fr-FR" w:eastAsia="zh-CN" w:bidi="hi-IN"/>
-        </w:rPr>
-        <w:t xml:space="preserve">or '-' </w:t>
-      </w:r>
+        <w:t xml:space="preserve"> }}</w:t>
+      </w:r>
+    </w:p>
+    <w:p>
+      <w:pPr>
+        <w:pStyle w:val="Corpsdetexte"/>
+        <w:bidi w:val="0"/>
+        <w:spacing w:before="0" w:after="140"/>
+        <w:jc w:val="left"/>
+        <w:rPr/>
+      </w:pPr>
       <w:r>
         <w:rPr>
           <w:rFonts w:eastAsia="Noto Serif CJK SC" w:cs="Lohit Devanagari"/>
@@ -512,17 +494,19 @@
           <w:szCs w:val="24"/>
           <w:lang w:val="fr-FR" w:eastAsia="zh-CN" w:bidi="hi-IN"/>
         </w:rPr>
-        <w:t xml:space="preserve"> }}</w:t>
-      </w:r>
-    </w:p>
-    <w:p>
-      <w:pPr>
-        <w:pStyle w:val="BodyText"/>
-        <w:bidi w:val="0"/>
-        <w:spacing w:before="0" w:after="140"/>
-        <w:jc w:val="left"/>
-        <w:rPr/>
-      </w:pPr>
+        <w:t xml:space="preserve">Référence cluster : {{ object.reference_clusters </w:t>
+      </w:r>
+      <w:r>
+        <w:rPr>
+          <w:rFonts w:eastAsia="Noto Serif CJK SC" w:cs="Arial" w:ascii="Arial" w:hAnsi="Arial" w:asciiTheme="minorHAnsi" w:cstheme="minorHAnsi" w:hAnsiTheme="minorHAnsi"/>
+          <w:color w:val="auto"/>
+          <w:kern w:val="2"/>
+          <w:sz w:val="20"/>
+          <w:szCs w:val="20"/>
+          <w:lang w:val="fr-FR" w:eastAsia="zh-CN" w:bidi="hi-IN"/>
+        </w:rPr>
+        <w:t xml:space="preserve">or '-' </w:t>
+      </w:r>
       <w:r>
         <w:rPr>
           <w:rFonts w:eastAsia="Noto Serif CJK SC" w:cs="Lohit Devanagari"/>
@@ -532,19 +516,341 @@
           <w:szCs w:val="24"/>
           <w:lang w:val="fr-FR" w:eastAsia="zh-CN" w:bidi="hi-IN"/>
         </w:rPr>
-        <w:t xml:space="preserve">Référence cluster : {{ object.reference_clusters </w:t>
-      </w:r>
-      <w:r>
-        <w:rPr>
-          <w:rFonts w:eastAsia="Noto Serif CJK SC" w:cs="" w:asciiTheme="minorHAnsi" w:cstheme="minorHAnsi" w:hAnsiTheme="minorHAnsi"/>
+        <w:t xml:space="preserve"> }}</w:t>
+      </w:r>
+    </w:p>
+    <w:p>
+      <w:pPr>
+        <w:pStyle w:val="Corpsdetexte"/>
+        <w:rPr/>
+      </w:pPr>
+      <w:r>
+        <w:rPr/>
+      </w:r>
+    </w:p>
+    <w:p>
+      <w:pPr>
+        <w:pStyle w:val="Titre4"/>
+        <w:numPr>
+          <w:ilvl w:val="3"/>
+          <w:numId w:val="2"/>
+        </w:numPr>
+        <w:bidi w:val="0"/>
+        <w:jc w:val="center"/>
+        <w:rPr/>
+      </w:pPr>
+      <w:r>
+        <w:rPr/>
+        <w:t>Établissements</w:t>
+      </w:r>
+    </w:p>
+    <w:p>
+      <w:pPr>
+        <w:pStyle w:val="Lignehorizontale"/>
+        <w:bidi w:val="0"/>
+        <w:jc w:val="left"/>
+        <w:rPr/>
+      </w:pPr>
+      <w:r>
+        <w:rPr/>
+      </w:r>
+    </w:p>
+    <w:p>
+      <w:pPr>
+        <w:pStyle w:val="Corpsdetexte"/>
+        <w:rPr/>
+      </w:pPr>
+      <w:r>
+        <w:rPr/>
+        <w:t>{%p for etablissement in object.etablissements.all() %}</w:t>
+      </w:r>
+    </w:p>
+    <w:p>
+      <w:pPr>
+        <w:pStyle w:val="Corpsdetexte"/>
+        <w:rPr/>
+      </w:pPr>
+      <w:r>
+        <w:rPr/>
+        <w:t>Raison sociale :{{ etablissement.raison_sociale }}</w:t>
+      </w:r>
+    </w:p>
+    <w:p>
+      <w:pPr>
+        <w:pStyle w:val="Corpsdetexte"/>
+        <w:rPr/>
+      </w:pPr>
+      <w:r>
+        <w:rPr/>
+        <w:t xml:space="preserve">Position dossier : {{ etablissement.get_position_dossier_display() </w:t>
+      </w:r>
+      <w:r>
+        <w:rPr>
+          <w:rFonts w:cs="Arial" w:ascii="Arial" w:hAnsi="Arial" w:asciiTheme="minorHAnsi" w:cstheme="minorHAnsi" w:hAnsiTheme="minorHAnsi"/>
+          <w:sz w:val="20"/>
+          <w:szCs w:val="20"/>
+        </w:rPr>
+        <w:t xml:space="preserve">or '-'  </w:t>
+      </w:r>
+      <w:r>
+        <w:rPr/>
+        <w:t>}}</w:t>
+      </w:r>
+    </w:p>
+    <w:p>
+      <w:pPr>
+        <w:pStyle w:val="Corpsdetexte"/>
+        <w:rPr/>
+      </w:pPr>
+      <w:r>
+        <w:rPr/>
+        <w:t xml:space="preserve">Type exploitant : {{ etablissement.type_exploitant </w:t>
+      </w:r>
+      <w:r>
+        <w:rPr>
+          <w:rFonts w:cs="Arial" w:ascii="Arial" w:hAnsi="Arial" w:asciiTheme="minorHAnsi" w:cstheme="minorHAnsi" w:hAnsiTheme="minorHAnsi"/>
+          <w:sz w:val="20"/>
+          <w:szCs w:val="20"/>
+        </w:rPr>
+        <w:t xml:space="preserve">or '-'  </w:t>
+      </w:r>
+      <w:r>
+        <w:rPr/>
+        <w:t>}}</w:t>
+      </w:r>
+    </w:p>
+    <w:p>
+      <w:pPr>
+        <w:pStyle w:val="Corpsdetexte"/>
+        <w:rPr/>
+      </w:pPr>
+      <w:r>
+        <w:rPr/>
+        <w:t xml:space="preserve">Enseigne usuelle : {{etablissement.enseigne_usuelle </w:t>
+      </w:r>
+      <w:r>
+        <w:rPr>
+          <w:rFonts w:cs="Arial" w:ascii="Arial" w:hAnsi="Arial" w:asciiTheme="minorHAnsi" w:cstheme="minorHAnsi" w:hAnsiTheme="minorHAnsi"/>
+          <w:sz w:val="20"/>
+          <w:szCs w:val="20"/>
+        </w:rPr>
+        <w:t xml:space="preserve">or '-' </w:t>
+      </w:r>
+      <w:r>
+        <w:rPr/>
+        <w:t xml:space="preserve"> }}</w:t>
+      </w:r>
+    </w:p>
+    <w:p>
+      <w:pPr>
+        <w:pStyle w:val="Corpsdetexte"/>
+        <w:rPr/>
+      </w:pPr>
+      <w:r>
+        <w:rPr/>
+        <w:t xml:space="preserve">Siret : {{ etablissement.siret </w:t>
+      </w:r>
+      <w:r>
+        <w:rPr>
+          <w:rFonts w:cs="Arial" w:ascii="Arial" w:hAnsi="Arial" w:asciiTheme="minorHAnsi" w:cstheme="minorHAnsi" w:hAnsiTheme="minorHAnsi"/>
+          <w:sz w:val="20"/>
+          <w:szCs w:val="20"/>
+        </w:rPr>
+        <w:t xml:space="preserve">or '-'  </w:t>
+      </w:r>
+      <w:r>
+        <w:rPr/>
+        <w:t>}}</w:t>
+      </w:r>
+    </w:p>
+    <w:p>
+      <w:pPr>
+        <w:pStyle w:val="Corpsdetexte"/>
+        <w:rPr/>
+      </w:pPr>
+      <w:r>
+        <w:rPr/>
+        <w:t xml:space="preserve">Autre identifiant : {{ etablissement.autre_identifiant </w:t>
+      </w:r>
+      <w:r>
+        <w:rPr>
+          <w:rFonts w:cs="Arial" w:ascii="Arial" w:hAnsi="Arial" w:asciiTheme="minorHAnsi" w:cstheme="minorHAnsi" w:hAnsiTheme="minorHAnsi"/>
+          <w:sz w:val="20"/>
+          <w:szCs w:val="20"/>
+        </w:rPr>
+        <w:t xml:space="preserve">or '-' </w:t>
+      </w:r>
+      <w:r>
+        <w:rPr/>
+        <w:t xml:space="preserve"> }}</w:t>
+      </w:r>
+    </w:p>
+    <w:p>
+      <w:pPr>
+        <w:pStyle w:val="Corpsdetexte"/>
+        <w:rPr/>
+      </w:pPr>
+      <w:r>
+        <w:rPr/>
+        <w:t xml:space="preserve">Numéro agrément : {{ etablissement.numero_agrement </w:t>
+      </w:r>
+      <w:r>
+        <w:rPr>
+          <w:rFonts w:cs="Arial" w:ascii="Arial" w:hAnsi="Arial" w:asciiTheme="minorHAnsi" w:cstheme="minorHAnsi" w:hAnsiTheme="minorHAnsi"/>
+          <w:sz w:val="20"/>
+          <w:szCs w:val="20"/>
+        </w:rPr>
+        <w:t xml:space="preserve">or '-'  </w:t>
+      </w:r>
+      <w:r>
+        <w:rPr/>
+        <w:t>}}</w:t>
+      </w:r>
+    </w:p>
+    <w:p>
+      <w:pPr>
+        <w:pStyle w:val="Corpsdetexte"/>
+        <w:rPr/>
+      </w:pPr>
+      <w:r>
+        <w:rPr/>
+        <w:t xml:space="preserve">Adresse : {{ etablissement.adresse_lieu_dit </w:t>
+      </w:r>
+      <w:r>
+        <w:rPr>
+          <w:rFonts w:cs="Arial" w:ascii="Arial" w:hAnsi="Arial" w:asciiTheme="minorHAnsi" w:cstheme="minorHAnsi" w:hAnsiTheme="minorHAnsi"/>
+          <w:sz w:val="20"/>
+          <w:szCs w:val="20"/>
+        </w:rPr>
+        <w:t xml:space="preserve">or '-'  </w:t>
+      </w:r>
+      <w:r>
+        <w:rPr/>
+        <w:t>}}</w:t>
+      </w:r>
+    </w:p>
+    <w:p>
+      <w:pPr>
+        <w:pStyle w:val="Corpsdetexte"/>
+        <w:rPr/>
+      </w:pPr>
+      <w:r>
+        <w:rPr/>
+        <w:t xml:space="preserve">Commune : {{ etablissement.commune </w:t>
+      </w:r>
+      <w:r>
+        <w:rPr>
+          <w:rFonts w:cs="Arial" w:ascii="Arial" w:hAnsi="Arial" w:asciiTheme="minorHAnsi" w:cstheme="minorHAnsi" w:hAnsiTheme="minorHAnsi"/>
+          <w:sz w:val="20"/>
+          <w:szCs w:val="20"/>
+        </w:rPr>
+        <w:t xml:space="preserve">or '-'  </w:t>
+      </w:r>
+      <w:r>
+        <w:rPr/>
+        <w:t>}}</w:t>
+      </w:r>
+    </w:p>
+    <w:p>
+      <w:pPr>
+        <w:pStyle w:val="Corpsdetexte"/>
+        <w:rPr/>
+      </w:pPr>
+      <w:r>
+        <w:rPr/>
+        <w:t xml:space="preserve">Departement : {{ etablissement.departement.__str__() </w:t>
+      </w:r>
+      <w:r>
+        <w:rPr>
+          <w:rFonts w:cs="Arial" w:ascii="Arial" w:hAnsi="Arial" w:asciiTheme="minorHAnsi" w:cstheme="minorHAnsi" w:hAnsiTheme="minorHAnsi"/>
+          <w:sz w:val="20"/>
+          <w:szCs w:val="20"/>
+        </w:rPr>
+        <w:t xml:space="preserve">or '-'  </w:t>
+      </w:r>
+      <w:r>
+        <w:rPr/>
+        <w:t>}}</w:t>
+      </w:r>
+    </w:p>
+    <w:p>
+      <w:pPr>
+        <w:pStyle w:val="Corpsdetexte"/>
+        <w:rPr/>
+      </w:pPr>
+      <w:r>
+        <w:rPr/>
+        <w:t xml:space="preserve">Pays : {{etablissement.pays.name </w:t>
+      </w:r>
+      <w:r>
+        <w:rPr>
+          <w:rFonts w:cs="Arial" w:ascii="Arial" w:hAnsi="Arial" w:asciiTheme="minorHAnsi" w:cstheme="minorHAnsi" w:hAnsiTheme="minorHAnsi"/>
+          <w:sz w:val="20"/>
+          <w:szCs w:val="20"/>
+        </w:rPr>
+        <w:t xml:space="preserve">or '-'  </w:t>
+      </w:r>
+      <w:r>
+        <w:rPr/>
+        <w:t>}}</w:t>
+      </w:r>
+    </w:p>
+    <w:p>
+      <w:pPr>
+        <w:pStyle w:val="Corpsdetexte"/>
+        <w:rPr/>
+      </w:pPr>
+      <w:r>
+        <w:rPr/>
+        <w:t xml:space="preserve">Numéro d’inspection Resytal : {{ etablissement.numeros_resytal </w:t>
+      </w:r>
+      <w:r>
+        <w:rPr>
+          <w:rFonts w:cs="Arial" w:ascii="Arial" w:hAnsi="Arial" w:asciiTheme="minorHAnsi" w:cstheme="minorHAnsi" w:hAnsiTheme="minorHAnsi"/>
+          <w:sz w:val="20"/>
+          <w:szCs w:val="20"/>
+        </w:rPr>
+        <w:t xml:space="preserve">or '-'  </w:t>
+      </w:r>
+      <w:r>
+        <w:rPr/>
+        <w:t>}}</w:t>
+      </w:r>
+    </w:p>
+    <w:p>
+      <w:pPr>
+        <w:pStyle w:val="LigneH2"/>
+        <w:rPr/>
+      </w:pPr>
+      <w:r>
+        <w:rPr/>
+      </w:r>
+    </w:p>
+    <w:p>
+      <w:pPr>
+        <w:pStyle w:val="Corpsdetexte"/>
+        <w:rPr/>
+      </w:pPr>
+      <w:r>
+        <w:rPr/>
+        <w:t>{%p endfor %}</w:t>
+      </w:r>
+    </w:p>
+    <w:p>
+      <w:pPr>
+        <w:pStyle w:val="Corpsdetexte"/>
+        <w:bidi w:val="0"/>
+        <w:spacing w:before="0" w:after="140"/>
+        <w:jc w:val="left"/>
+        <w:rPr>
+          <w:rFonts w:ascii="Liberation Serif" w:hAnsi="Liberation Serif" w:eastAsia="Noto Serif CJK SC" w:cs="Lohit Devanagari"/>
           <w:color w:val="auto"/>
           <w:kern w:val="2"/>
-          <w:sz w:val="20"/>
-          <w:szCs w:val="20"/>
+          <w:sz w:val="24"/>
+          <w:szCs w:val="24"/>
           <w:lang w:val="fr-FR" w:eastAsia="zh-CN" w:bidi="hi-IN"/>
         </w:rPr>
-        <w:t xml:space="preserve">or '-' </w:t>
-      </w:r>
+      </w:pPr>
       <w:r>
         <w:rPr>
           <w:rFonts w:eastAsia="Noto Serif CJK SC" w:cs="Lohit Devanagari"/>
@@ -554,21 +860,11 @@
           <w:szCs w:val="24"/>
           <w:lang w:val="fr-FR" w:eastAsia="zh-CN" w:bidi="hi-IN"/>
         </w:rPr>
-        <w:t xml:space="preserve"> }}</w:t>
-      </w:r>
-    </w:p>
-    <w:p>
-      <w:pPr>
-        <w:pStyle w:val="BodyText"/>
-        <w:rPr/>
-      </w:pPr>
-      <w:r>
-        <w:rPr/>
-      </w:r>
-    </w:p>
-    <w:p>
-      <w:pPr>
-        <w:pStyle w:val="Heading4"/>
+      </w:r>
+    </w:p>
+    <w:p>
+      <w:pPr>
+        <w:pStyle w:val="Titre4"/>
         <w:numPr>
           <w:ilvl w:val="3"/>
           <w:numId w:val="2"/>
@@ -579,357 +875,23 @@
       </w:pPr>
       <w:r>
         <w:rPr/>
-        <w:t>Établissements</w:t>
-      </w:r>
-    </w:p>
-    <w:p>
-      <w:pPr>
-        <w:pStyle w:val="Lignehorizontaleuser"/>
-        <w:bidi w:val="0"/>
-        <w:jc w:val="left"/>
-        <w:rPr/>
-      </w:pPr>
-      <w:r>
-        <w:rPr/>
-      </w:r>
-    </w:p>
-    <w:p>
-      <w:pPr>
-        <w:pStyle w:val="BodyText"/>
-        <w:rPr/>
-      </w:pPr>
-      <w:r>
-        <w:rPr/>
-        <w:t>{%p for etablissement in object.etablissements.all() %}</w:t>
-      </w:r>
-    </w:p>
-    <w:p>
-      <w:pPr>
-        <w:pStyle w:val="BodyText"/>
-        <w:rPr/>
-      </w:pPr>
-      <w:r>
-        <w:rPr/>
-        <w:t>Raison sociale :{{ etablissement.raison_sociale }}</w:t>
-      </w:r>
-    </w:p>
-    <w:p>
-      <w:pPr>
-        <w:pStyle w:val="BodyText"/>
-        <w:rPr/>
-      </w:pPr>
-      <w:r>
-        <w:rPr/>
-        <w:t xml:space="preserve">Position dossier : {{ etablissement.get_position_dossier_display() </w:t>
-      </w:r>
-      <w:r>
-        <w:rPr>
-          <w:rFonts w:cs="" w:asciiTheme="minorHAnsi" w:cstheme="minorHAnsi" w:hAnsiTheme="minorHAnsi"/>
-          <w:sz w:val="20"/>
-          <w:szCs w:val="20"/>
-        </w:rPr>
-        <w:t xml:space="preserve">or '-'  </w:t>
-      </w:r>
-      <w:r>
-        <w:rPr/>
-        <w:t>}}</w:t>
-      </w:r>
-    </w:p>
-    <w:p>
-      <w:pPr>
-        <w:pStyle w:val="BodyText"/>
-        <w:rPr/>
-      </w:pPr>
-      <w:r>
-        <w:rPr/>
-        <w:t xml:space="preserve">Type exploitant : {{ etablissement.type_exploitant </w:t>
-      </w:r>
-      <w:r>
-        <w:rPr>
-          <w:rFonts w:cs="" w:asciiTheme="minorHAnsi" w:cstheme="minorHAnsi" w:hAnsiTheme="minorHAnsi"/>
-          <w:sz w:val="20"/>
-          <w:szCs w:val="20"/>
-        </w:rPr>
-        <w:t xml:space="preserve">or '-'  </w:t>
-      </w:r>
-      <w:r>
-        <w:rPr/>
-        <w:t>}}</w:t>
-      </w:r>
-    </w:p>
-    <w:p>
-      <w:pPr>
-        <w:pStyle w:val="BodyText"/>
-        <w:rPr/>
-      </w:pPr>
-      <w:r>
-        <w:rPr/>
-        <w:t xml:space="preserve">Enseigne usuelle : {{etablissement.enseigne_usuelle </w:t>
-      </w:r>
-      <w:r>
-        <w:rPr>
-          <w:rFonts w:cs="" w:asciiTheme="minorHAnsi" w:cstheme="minorHAnsi" w:hAnsiTheme="minorHAnsi"/>
-          <w:sz w:val="20"/>
-          <w:szCs w:val="20"/>
-        </w:rPr>
-        <w:t xml:space="preserve">or '-' </w:t>
-      </w:r>
-      <w:r>
-        <w:rPr/>
-        <w:t xml:space="preserve"> }}</w:t>
-      </w:r>
-    </w:p>
-    <w:p>
-      <w:pPr>
-        <w:pStyle w:val="BodyText"/>
-        <w:rPr/>
-      </w:pPr>
-      <w:r>
-        <w:rPr/>
-        <w:t xml:space="preserve">Siret : {{ etablissement.siret </w:t>
-      </w:r>
-      <w:r>
-        <w:rPr>
-          <w:rFonts w:cs="" w:asciiTheme="minorHAnsi" w:cstheme="minorHAnsi" w:hAnsiTheme="minorHAnsi"/>
-          <w:sz w:val="20"/>
-          <w:szCs w:val="20"/>
-        </w:rPr>
-        <w:t xml:space="preserve">or '-'  </w:t>
-      </w:r>
-      <w:r>
-        <w:rPr/>
-        <w:t>}}</w:t>
-      </w:r>
-    </w:p>
-    <w:p>
-      <w:pPr>
-        <w:pStyle w:val="BodyText"/>
-        <w:rPr/>
-      </w:pPr>
-      <w:r>
-        <w:rPr/>
-        <w:t xml:space="preserve">Autre identifiant : {{ etablissement.autre_identifiant </w:t>
-      </w:r>
-      <w:r>
-        <w:rPr>
-          <w:rFonts w:cs="" w:asciiTheme="minorHAnsi" w:cstheme="minorHAnsi" w:hAnsiTheme="minorHAnsi"/>
-          <w:sz w:val="20"/>
-          <w:szCs w:val="20"/>
-        </w:rPr>
-        <w:t xml:space="preserve">or '-' </w:t>
-      </w:r>
-      <w:r>
-        <w:rPr/>
-        <w:t xml:space="preserve"> }}</w:t>
-      </w:r>
-    </w:p>
-    <w:p>
-      <w:pPr>
-        <w:pStyle w:val="BodyText"/>
-        <w:rPr/>
-      </w:pPr>
-      <w:r>
-        <w:rPr/>
-        <w:t xml:space="preserve">Numéro agrément : {{ etablissement.numero_agrement </w:t>
-      </w:r>
-      <w:r>
-        <w:rPr>
-          <w:rFonts w:cs="" w:asciiTheme="minorHAnsi" w:cstheme="minorHAnsi" w:hAnsiTheme="minorHAnsi"/>
-          <w:sz w:val="20"/>
-          <w:szCs w:val="20"/>
-        </w:rPr>
-        <w:t xml:space="preserve">or '-'  </w:t>
-      </w:r>
-      <w:r>
-        <w:rPr/>
-        <w:t>}}</w:t>
-      </w:r>
-    </w:p>
-    <w:p>
-      <w:pPr>
-        <w:pStyle w:val="BodyText"/>
-        <w:rPr/>
-      </w:pPr>
-      <w:r>
-        <w:rPr/>
-        <w:t xml:space="preserve">Adresse : {{ etablissement.adresse_lieu_dit </w:t>
-      </w:r>
-      <w:r>
-        <w:rPr>
-          <w:rFonts w:cs="" w:asciiTheme="minorHAnsi" w:cstheme="minorHAnsi" w:hAnsiTheme="minorHAnsi"/>
-          <w:sz w:val="20"/>
-          <w:szCs w:val="20"/>
-        </w:rPr>
-        <w:t xml:space="preserve">or '-'  </w:t>
-      </w:r>
-      <w:r>
-        <w:rPr/>
-        <w:t>}}</w:t>
-      </w:r>
-    </w:p>
-    <w:p>
-      <w:pPr>
-        <w:pStyle w:val="BodyText"/>
-        <w:rPr/>
-      </w:pPr>
-      <w:r>
-        <w:rPr/>
-        <w:t xml:space="preserve">Commune : {{ etablissement.commune </w:t>
-      </w:r>
-      <w:r>
-        <w:rPr>
-          <w:rFonts w:cs="" w:asciiTheme="minorHAnsi" w:cstheme="minorHAnsi" w:hAnsiTheme="minorHAnsi"/>
-          <w:sz w:val="20"/>
-          <w:szCs w:val="20"/>
-        </w:rPr>
-        <w:t xml:space="preserve">or '-'  </w:t>
-      </w:r>
-      <w:r>
-        <w:rPr/>
-        <w:t>}}</w:t>
-      </w:r>
-    </w:p>
-    <w:p>
-      <w:pPr>
-        <w:pStyle w:val="BodyText"/>
-        <w:rPr/>
-      </w:pPr>
-      <w:r>
-        <w:rPr/>
-        <w:t xml:space="preserve">Departement : {{ etablissement.departement.__str__() </w:t>
-      </w:r>
-      <w:r>
-        <w:rPr>
-          <w:rFonts w:cs="" w:asciiTheme="minorHAnsi" w:cstheme="minorHAnsi" w:hAnsiTheme="minorHAnsi"/>
-          <w:sz w:val="20"/>
-          <w:szCs w:val="20"/>
-        </w:rPr>
-        <w:t xml:space="preserve">or '-'  </w:t>
-      </w:r>
-      <w:r>
-        <w:rPr/>
-        <w:t>}}</w:t>
-      </w:r>
-    </w:p>
-    <w:p>
-      <w:pPr>
-        <w:pStyle w:val="BodyText"/>
-        <w:rPr/>
-      </w:pPr>
-      <w:r>
-        <w:rPr/>
-        <w:t xml:space="preserve">Pays : {{etablissement.pays.name </w:t>
-      </w:r>
-      <w:r>
-        <w:rPr>
-          <w:rFonts w:cs="" w:asciiTheme="minorHAnsi" w:cstheme="minorHAnsi" w:hAnsiTheme="minorHAnsi"/>
-          <w:sz w:val="20"/>
-          <w:szCs w:val="20"/>
-        </w:rPr>
-        <w:t xml:space="preserve">or '-'  </w:t>
-      </w:r>
-      <w:r>
-        <w:rPr/>
-        <w:t>}}</w:t>
-      </w:r>
-    </w:p>
-    <w:p>
-      <w:pPr>
-        <w:pStyle w:val="BodyText"/>
-        <w:rPr/>
-      </w:pPr>
-      <w:r>
-        <w:rPr/>
-        <w:t xml:space="preserve">Numéro d’inspection Resytal : {{ etablissement.numeros_resytal </w:t>
-      </w:r>
-      <w:r>
-        <w:rPr>
-          <w:rFonts w:cs="" w:asciiTheme="minorHAnsi" w:cstheme="minorHAnsi" w:hAnsiTheme="minorHAnsi"/>
-          <w:sz w:val="20"/>
-          <w:szCs w:val="20"/>
-        </w:rPr>
-        <w:t xml:space="preserve">or '-'  </w:t>
-      </w:r>
-      <w:r>
-        <w:rPr/>
-        <w:t>}}</w:t>
-      </w:r>
-    </w:p>
-    <w:p>
-      <w:pPr>
-        <w:pStyle w:val="LigneH2"/>
-        <w:rPr/>
-      </w:pPr>
-      <w:r>
-        <w:rPr/>
-      </w:r>
-    </w:p>
-    <w:p>
-      <w:pPr>
-        <w:pStyle w:val="BodyText"/>
-        <w:rPr/>
-      </w:pPr>
-      <w:r>
-        <w:rPr/>
-        <w:t>{%p endfor %}</w:t>
-      </w:r>
-    </w:p>
-    <w:p>
-      <w:pPr>
-        <w:pStyle w:val="BodyText"/>
-        <w:bidi w:val="0"/>
-        <w:spacing w:before="0" w:after="140"/>
-        <w:jc w:val="left"/>
-        <w:rPr>
-          <w:rFonts w:ascii="Liberation Serif" w:hAnsi="Liberation Serif" w:eastAsia="Noto Serif CJK SC" w:cs="Lohit Devanagari"/>
-          <w:color w:val="auto"/>
-          <w:kern w:val="2"/>
-          <w:sz w:val="24"/>
-          <w:szCs w:val="24"/>
-          <w:lang w:val="fr-FR" w:eastAsia="zh-CN" w:bidi="hi-IN"/>
-        </w:rPr>
-      </w:pPr>
-      <w:r>
-        <w:rPr>
-          <w:rFonts w:eastAsia="Noto Serif CJK SC" w:cs="Lohit Devanagari"/>
-          <w:color w:val="auto"/>
-          <w:kern w:val="2"/>
-          <w:sz w:val="24"/>
-          <w:szCs w:val="24"/>
-          <w:lang w:val="fr-FR" w:eastAsia="zh-CN" w:bidi="hi-IN"/>
-        </w:rPr>
-      </w:r>
-    </w:p>
-    <w:p>
-      <w:pPr>
-        <w:pStyle w:val="Heading4"/>
-        <w:numPr>
-          <w:ilvl w:val="3"/>
-          <w:numId w:val="2"/>
-        </w:numPr>
-        <w:bidi w:val="0"/>
-        <w:jc w:val="center"/>
-        <w:rPr/>
-      </w:pPr>
-      <w:r>
-        <w:rPr/>
         <w:t>Évenement liés</w:t>
       </w:r>
     </w:p>
     <w:p>
       <w:pPr>
-        <w:pStyle w:val="Lignehorizontaleuser"/>
-        <w:bidi w:val="0"/>
-        <w:jc w:val="left"/>
-        <w:rPr/>
-      </w:pPr>
-      <w:r>
-        <w:rPr/>
-      </w:r>
-    </w:p>
-    <w:p>
-      <w:pPr>
-        <w:pStyle w:val="BodyText"/>
+        <w:pStyle w:val="Lignehorizontale"/>
+        <w:bidi w:val="0"/>
+        <w:jc w:val="left"/>
+        <w:rPr/>
+      </w:pPr>
+      <w:r>
+        <w:rPr/>
+      </w:r>
+    </w:p>
+    <w:p>
+      <w:pPr>
+        <w:pStyle w:val="Corpsdetexte"/>
         <w:rPr/>
       </w:pPr>
       <w:r>
@@ -939,7 +901,7 @@
     </w:p>
     <w:p>
       <w:pPr>
-        <w:pStyle w:val="BodyText"/>
+        <w:pStyle w:val="Corpsdetexte"/>
         <w:rPr/>
       </w:pPr>
       <w:r>
@@ -958,7 +920,7 @@
           <w:textDirection w:val="lrTb"/>
           <w:docGrid w:type="default" w:linePitch="100" w:charSpace="0"/>
         </w:sectPr>
-        <w:pStyle w:val="BodyText"/>
+        <w:pStyle w:val="Corpsdetexte"/>
         <w:rPr/>
       </w:pPr>
       <w:r>
@@ -968,7 +930,7 @@
     </w:p>
     <w:p>
       <w:pPr>
-        <w:pStyle w:val="Heading4"/>
+        <w:pStyle w:val="Titre4"/>
         <w:numPr>
           <w:ilvl w:val="3"/>
           <w:numId w:val="2"/>
@@ -992,7 +954,7 @@
     </w:p>
     <w:p>
       <w:pPr>
-        <w:pStyle w:val="Lignehorizontaleuser"/>
+        <w:pStyle w:val="Lignehorizontale"/>
         <w:rPr>
           <w:rFonts w:ascii="Liberation Serif" w:hAnsi="Liberation Serif" w:eastAsia="Noto Serif CJK SC" w:cs="Lohit Devanagari"/>
           <w:color w:val="auto"/>
@@ -1340,10 +1302,10 @@
       <w:lang w:val="fr-FR" w:eastAsia="zh-CN" w:bidi="hi-IN"/>
     </w:rPr>
   </w:style>
-  <w:style w:type="paragraph" w:styleId="Heading1">
-    <w:name w:val="heading 1"/>
-    <w:basedOn w:val="Titreuser"/>
-    <w:next w:val="BodyText"/>
+  <w:style w:type="paragraph" w:styleId="Titre1">
+    <w:name w:val="Heading 1"/>
+    <w:basedOn w:val="Titre"/>
+    <w:next w:val="Corpsdetexte"/>
     <w:qFormat/>
     <w:pPr>
       <w:numPr>
@@ -1360,10 +1322,10 @@
       <w:szCs w:val="36"/>
     </w:rPr>
   </w:style>
-  <w:style w:type="paragraph" w:styleId="Heading4">
-    <w:name w:val="heading 4"/>
-    <w:basedOn w:val="Titreuser"/>
-    <w:next w:val="BodyText"/>
+  <w:style w:type="paragraph" w:styleId="Titre4">
+    <w:name w:val="Heading 4"/>
+    <w:basedOn w:val="Titre"/>
+    <w:next w:val="Corpsdetexte"/>
     <w:qFormat/>
     <w:pPr>
       <w:numPr>
@@ -1393,19 +1355,19 @@
   <w:style w:type="paragraph" w:styleId="Titre">
     <w:name w:val="Titre"/>
     <w:basedOn w:val="Normal"/>
-    <w:next w:val="BodyText"/>
+    <w:next w:val="Corpsdetexte"/>
     <w:qFormat/>
     <w:pPr>
       <w:keepNext w:val="true"/>
       <w:spacing w:before="240" w:after="120"/>
     </w:pPr>
     <w:rPr>
-      <w:rFonts w:ascii="Liberation Sans" w:hAnsi="Liberation Sans" w:eastAsia="Noto Sans CJK SC" w:cs="Noto Sans Devanagari"/>
+      <w:rFonts w:ascii="Liberation Sans" w:hAnsi="Liberation Sans" w:eastAsia="Noto Sans CJK SC" w:cs="Lohit Devanagari"/>
       <w:sz w:val="28"/>
       <w:szCs w:val="28"/>
     </w:rPr>
   </w:style>
-  <w:style w:type="paragraph" w:styleId="BodyText">
+  <w:style w:type="paragraph" w:styleId="Corpsdetexte">
     <w:name w:val="Body Text"/>
     <w:basedOn w:val="Normal"/>
     <w:pPr>
@@ -1413,16 +1375,16 @@
     </w:pPr>
     <w:rPr/>
   </w:style>
-  <w:style w:type="paragraph" w:styleId="List">
+  <w:style w:type="paragraph" w:styleId="Liste">
     <w:name w:val="List"/>
-    <w:basedOn w:val="BodyText"/>
+    <w:basedOn w:val="Corpsdetexte"/>
     <w:pPr/>
     <w:rPr>
       <w:rFonts w:cs="Lohit Devanagari"/>
     </w:rPr>
   </w:style>
-  <w:style w:type="paragraph" w:styleId="Caption">
-    <w:name w:val="caption"/>
+  <w:style w:type="paragraph" w:styleId="Lgende">
+    <w:name w:val="Caption"/>
     <w:basedOn w:val="Normal"/>
     <w:qFormat/>
     <w:pPr>
@@ -1448,25 +1410,26 @@
       <w:rFonts w:cs="Lohit Devanagari"/>
     </w:rPr>
   </w:style>
-  <w:style w:type="paragraph" w:styleId="Titreuser">
-    <w:name w:val="Titre (user)"/>
+  <w:style w:type="paragraph" w:styleId="Caption">
+    <w:name w:val="caption"/>
     <w:basedOn w:val="Normal"/>
-    <w:next w:val="BodyText"/>
     <w:qFormat/>
     <w:pPr>
-      <w:keepNext w:val="true"/>
-      <w:spacing w:before="240" w:after="120"/>
+      <w:suppressLineNumbers/>
+      <w:spacing w:before="120" w:after="120"/>
     </w:pPr>
     <w:rPr>
-      <w:rFonts w:ascii="Liberation Sans" w:hAnsi="Liberation Sans" w:eastAsia="Noto Sans CJK SC" w:cs="Lohit Devanagari"/>
-      <w:sz w:val="28"/>
-      <w:szCs w:val="28"/>
+      <w:rFonts w:cs="Lohit Devanagari"/>
+      <w:i/>
+      <w:iCs/>
+      <w:sz w:val="24"/>
+      <w:szCs w:val="24"/>
     </w:rPr>
   </w:style>
-  <w:style w:type="paragraph" w:styleId="Title">
+  <w:style w:type="paragraph" w:styleId="Titreprincipal">
     <w:name w:val="Title"/>
-    <w:basedOn w:val="Titreuser"/>
-    <w:next w:val="BodyText"/>
+    <w:basedOn w:val="Titre"/>
+    <w:next w:val="Corpsdetexte"/>
     <w:qFormat/>
     <w:pPr>
       <w:jc w:val="center"/>
@@ -1478,10 +1441,10 @@
       <w:szCs w:val="56"/>
     </w:rPr>
   </w:style>
-  <w:style w:type="paragraph" w:styleId="Lignehorizontaleuser">
-    <w:name w:val="Ligne horizontale (user)"/>
+  <w:style w:type="paragraph" w:styleId="Lignehorizontale">
+    <w:name w:val="Ligne horizontale"/>
     <w:basedOn w:val="Normal"/>
-    <w:next w:val="BodyText"/>
+    <w:next w:val="Corpsdetexte"/>
     <w:qFormat/>
     <w:pPr>
       <w:suppressLineNumbers/>
@@ -1495,8 +1458,8 @@
       <w:szCs w:val="12"/>
     </w:rPr>
   </w:style>
-  <w:style w:type="paragraph" w:styleId="Texteprformatuser">
-    <w:name w:val="Texte préformaté (user)"/>
+  <w:style w:type="paragraph" w:styleId="Texteprformat">
+    <w:name w:val="Texte préformaté"/>
     <w:basedOn w:val="Normal"/>
     <w:qFormat/>
     <w:pPr>
@@ -1510,7 +1473,7 @@
   </w:style>
   <w:style w:type="paragraph" w:styleId="LigneH2">
     <w:name w:val="Ligne H 2"/>
-    <w:basedOn w:val="Lignehorizontaleuser"/>
+    <w:basedOn w:val="Lignehorizontale"/>
     <w:qFormat/>
     <w:pPr>
       <w:pBdr>
@@ -1519,15 +1482,15 @@
     </w:pPr>
     <w:rPr/>
   </w:style>
-  <w:style w:type="paragraph" w:styleId="Contenudecadreuser">
-    <w:name w:val="Contenu de cadre (user)"/>
+  <w:style w:type="paragraph" w:styleId="Contenudecadre">
+    <w:name w:val="Contenu de cadre"/>
     <w:basedOn w:val="Normal"/>
     <w:qFormat/>
     <w:pPr/>
     <w:rPr/>
   </w:style>
-  <w:style w:type="paragraph" w:styleId="Contenudetableauuser">
-    <w:name w:val="Contenu de tableau (user)"/>
+  <w:style w:type="paragraph" w:styleId="Contenudetableau">
+    <w:name w:val="Contenu de tableau"/>
     <w:basedOn w:val="Normal"/>
     <w:qFormat/>
     <w:pPr>

</xml_diff>

<commit_message>
Improve DOCX export for ICH
- Fix page orientation
- Fix export title
</commit_message>
<xml_diff>
--- a/ssa/doc_templates/investigation_cas_humain.docx
+++ b/ssa/doc_templates/investigation_cas_humain.docx
@@ -23,7 +23,16 @@
           <w:sz w:val="28"/>
           <w:szCs w:val="28"/>
         </w:rPr>
-        <w:t>SEVES – Alimentaire – Évènement produit</w:t>
+        <w:t xml:space="preserve">SEVES – Alimentaire – </w:t>
+      </w:r>
+      <w:r>
+        <w:rPr>
+          <w:rFonts w:cs="Arial" w:ascii="Arial" w:hAnsi="Arial" w:asciiTheme="minorHAnsi" w:cstheme="minorHAnsi" w:hAnsiTheme="minorHAnsi"/>
+          <w:b/>
+          <w:sz w:val="28"/>
+          <w:szCs w:val="28"/>
+        </w:rPr>
+        <w:t>Investigation cas humain</w:t>
       </w:r>
     </w:p>
     <w:p>
@@ -911,6 +920,16 @@
     </w:p>
     <w:p>
       <w:pPr>
+        <w:pStyle w:val="Corpsdetexte"/>
+        <w:rPr/>
+      </w:pPr>
+      <w:r>
+        <w:rPr/>
+        <w:t>{%p endfor %}</w:t>
+      </w:r>
+    </w:p>
+    <w:p>
+      <w:pPr>
         <w:sectPr>
           <w:type w:val="nextPage"/>
           <w:pgSz w:w="11906" w:h="16838"/>
@@ -925,7 +944,6 @@
       </w:pPr>
       <w:r>
         <w:rPr/>
-        <w:t>{%p endfor %}</w:t>
       </w:r>
     </w:p>
     <w:p>

</xml_diff>